<commit_message>
Dates were missing on two reports.
</commit_message>
<xml_diff>
--- a/word_dispositions/DISPOSITION-2020-02-27.docx
+++ b/word_dispositions/DISPOSITION-2020-02-27.docx
@@ -1036,7 +1036,6 @@
               <w:rPr>
                 <w:rFonts w:ascii="Times New Roman" w:hAnsi="Times New Roman"/>
               </w:rPr>
-              <w:lastRenderedPageBreak/>
               <w:t>Councillor Schreyer</w:t>
             </w:r>
           </w:p>
@@ -1722,43 +1721,7 @@
                 <w:sz w:val="20"/>
                 <w:szCs w:val="24"/>
               </w:rPr>
-              <w:t xml:space="preserve">Subdivision – Sage Creek – Sage Creek / Robert </w:t>
-            </w:r>
-            <w:proofErr w:type="spellStart"/>
-            <w:r>
-              <w:rPr>
-                <w:rFonts w:ascii="Times New Roman" w:hAnsi="Times New Roman"/>
-                <w:sz w:val="20"/>
-                <w:szCs w:val="24"/>
-              </w:rPr>
-              <w:t>Bockstael</w:t>
-            </w:r>
-            <w:proofErr w:type="spellEnd"/>
-            <w:r>
-              <w:rPr>
-                <w:rFonts w:ascii="Times New Roman" w:hAnsi="Times New Roman"/>
-                <w:sz w:val="20"/>
-                <w:szCs w:val="24"/>
-              </w:rPr>
-              <w:t xml:space="preserve"> Drive, </w:t>
-            </w:r>
-            <w:proofErr w:type="spellStart"/>
-            <w:r>
-              <w:rPr>
-                <w:rFonts w:ascii="Times New Roman" w:hAnsi="Times New Roman"/>
-                <w:sz w:val="20"/>
-                <w:szCs w:val="24"/>
-              </w:rPr>
-              <w:t>Stoneknife</w:t>
-            </w:r>
-            <w:proofErr w:type="spellEnd"/>
-            <w:r>
-              <w:rPr>
-                <w:rFonts w:ascii="Times New Roman" w:hAnsi="Times New Roman"/>
-                <w:sz w:val="20"/>
-                <w:szCs w:val="24"/>
-              </w:rPr>
-              <w:t xml:space="preserve"> Crescent, Birdsong</w:t>
+              <w:t>Subdivision – Sage Creek – Sage Creek / Robert Bockstael Drive, Stoneknife Crescent, Birdsong</w:t>
             </w:r>
           </w:p>
           <w:p>
@@ -2515,27 +2478,7 @@
                 <w:sz w:val="20"/>
                 <w:lang w:val="en-CA"/>
               </w:rPr>
-              <w:t xml:space="preserve">Extension of Time – Subdivision and Rezoning – 755 </w:t>
-            </w:r>
-            <w:proofErr w:type="spellStart"/>
-            <w:r>
-              <w:rPr>
-                <w:rFonts w:ascii="Times New Roman" w:hAnsi="Times New Roman"/>
-                <w:bCs/>
-                <w:sz w:val="20"/>
-                <w:lang w:val="en-CA"/>
-              </w:rPr>
-              <w:t>Golspie</w:t>
-            </w:r>
-            <w:proofErr w:type="spellEnd"/>
-            <w:r>
-              <w:rPr>
-                <w:rFonts w:ascii="Times New Roman" w:hAnsi="Times New Roman"/>
-                <w:bCs/>
-                <w:sz w:val="20"/>
-                <w:lang w:val="en-CA"/>
-              </w:rPr>
-              <w:t xml:space="preserve"> Street</w:t>
+              <w:t>Extension of Time – Subdivision and Rezoning – 755 Golspie Street</w:t>
             </w:r>
           </w:p>
         </w:tc>
@@ -2770,23 +2713,7 @@
                 <w:sz w:val="20"/>
                 <w:lang w:val="en-CA"/>
               </w:rPr>
-              <w:t xml:space="preserve">Acquisition of 120 </w:t>
-            </w:r>
-            <w:proofErr w:type="spellStart"/>
-            <w:r>
-              <w:rPr>
-                <w:sz w:val="20"/>
-                <w:lang w:val="en-CA"/>
-              </w:rPr>
-              <w:t>Softley</w:t>
-            </w:r>
-            <w:proofErr w:type="spellEnd"/>
-            <w:r>
-              <w:rPr>
-                <w:sz w:val="20"/>
-                <w:lang w:val="en-CA"/>
-              </w:rPr>
-              <w:t xml:space="preserve"> Road</w:t>
+              <w:t>Acquisition of 120 Softley Road</w:t>
             </w:r>
           </w:p>
         </w:tc>
@@ -3023,8 +2950,30 @@
               </w:rPr>
               <w:t xml:space="preserve">REPORT OF THE STANDING POLICY COMMITTEE ON PROTECTION, COMMUNITY SERVICES AND PARKS dated </w:t>
             </w:r>
-            <w:bookmarkStart w:id="1" w:name="_GoBack"/>
-            <w:bookmarkEnd w:id="1"/>
+            <w:r>
+              <w:rPr>
+                <w:rFonts w:ascii="Times New Roman" w:hAnsi="Times New Roman"/>
+                <w:b/>
+                <w:sz w:val="20"/>
+              </w:rPr>
+              <w:t xml:space="preserve">February </w:t>
+            </w:r>
+            <w:r>
+              <w:rPr>
+                <w:rFonts w:ascii="Times New Roman" w:hAnsi="Times New Roman"/>
+                <w:b/>
+                <w:sz w:val="20"/>
+              </w:rPr>
+              <w:t>5</w:t>
+            </w:r>
+            <w:r>
+              <w:rPr>
+                <w:rFonts w:ascii="Times New Roman" w:hAnsi="Times New Roman"/>
+                <w:b/>
+                <w:sz w:val="20"/>
+              </w:rPr>
+              <w:t>, 2020</w:t>
+            </w:r>
           </w:p>
         </w:tc>
       </w:tr>
@@ -3146,6 +3095,32 @@
               </w:rPr>
               <w:t xml:space="preserve">REPORT OF THE STANDING POLICY COMMITTEE ON INFRASTRUCTURE RENEWAL AND PUBLIC WORKS dated </w:t>
             </w:r>
+            <w:r>
+              <w:rPr>
+                <w:rFonts w:ascii="Times New Roman" w:hAnsi="Times New Roman"/>
+                <w:b/>
+                <w:sz w:val="20"/>
+              </w:rPr>
+              <w:t xml:space="preserve">February </w:t>
+            </w:r>
+            <w:r>
+              <w:rPr>
+                <w:rFonts w:ascii="Times New Roman" w:hAnsi="Times New Roman"/>
+                <w:b/>
+                <w:sz w:val="20"/>
+              </w:rPr>
+              <w:t>4</w:t>
+            </w:r>
+            <w:bookmarkStart w:id="1" w:name="_GoBack"/>
+            <w:bookmarkEnd w:id="1"/>
+            <w:r>
+              <w:rPr>
+                <w:rFonts w:ascii="Times New Roman" w:hAnsi="Times New Roman"/>
+                <w:b/>
+                <w:sz w:val="20"/>
+              </w:rPr>
+              <w:t>, 2020</w:t>
+            </w:r>
           </w:p>
         </w:tc>
       </w:tr>
@@ -3519,7 +3494,6 @@
                 <w:rFonts w:ascii="Times New Roman" w:hAnsi="Times New Roman"/>
                 <w:sz w:val="20"/>
               </w:rPr>
-              <w:lastRenderedPageBreak/>
               <w:t>2</w:t>
             </w:r>
           </w:p>
@@ -3671,6 +3645,7 @@
               <w:rPr>
                 <w:rFonts w:ascii="Times New Roman" w:hAnsi="Times New Roman"/>
               </w:rPr>
+              <w:lastRenderedPageBreak/>
               <w:br w:type="page"/>
             </w:r>
             <w:bookmarkStart w:id="2" w:name="Motions"/>
@@ -7818,6 +7793,9 @@
     <w:lsdException w:name="Table Subtle 1" w:semiHidden="1" w:unhideWhenUsed="1"/>
     <w:lsdException w:name="Table Subtle 2" w:semiHidden="1" w:unhideWhenUsed="1"/>
     <w:lsdException w:name="Table Web 1" w:semiHidden="1" w:unhideWhenUsed="1"/>
+    <w:lsdException w:name="Table Web 2" w:semiHidden="1" w:unhideWhenUsed="1"/>
+    <w:lsdException w:name="Table Web 3" w:semiHidden="1" w:unhideWhenUsed="1"/>
+    <w:lsdException w:name="Table Theme" w:semiHidden="1" w:unhideWhenUsed="1"/>
     <w:lsdException w:name="Placeholder Text" w:uiPriority="67"/>
     <w:lsdException w:name="No Spacing" w:uiPriority="68"/>
     <w:lsdException w:name="Light Shading" w:uiPriority="69"/>
@@ -8501,7 +8479,7 @@
 </file>
 
 <file path=customXml/itemProps1.xml><?xml version="1.0" encoding="utf-8"?>
-<ds:datastoreItem xmlns:ds="http://schemas.openxmlformats.org/officeDocument/2006/customXml" ds:itemID="{927B1352-DBC5-47FA-B3A5-37A381C1A24B}">
+<ds:datastoreItem xmlns:ds="http://schemas.openxmlformats.org/officeDocument/2006/customXml" ds:itemID="{22630003-BF4E-4C47-B58C-AB1A354B2809}">
   <ds:schemaRefs>
     <ds:schemaRef ds:uri="http://schemas.openxmlformats.org/officeDocument/2006/bibliography"/>
   </ds:schemaRefs>

</xml_diff>